<commit_message>
tech kesz, fejlesztes grammar
</commit_message>
<xml_diff>
--- a/Felhasznált technológiák.docx
+++ b/Felhasznált technológiák.docx
@@ -112,21 +112,7 @@
           <w:sz w:val="24"/>
           <w:szCs w:val="32"/>
         </w:rPr>
-        <w:t xml:space="preserve">, IDE), melyben </w:t>
-      </w:r>
-      <w:r>
-        <w:rPr>
-          <w:sz w:val="24"/>
-          <w:szCs w:val="32"/>
-        </w:rPr>
-        <w:t>alkalmazásokat</w:t>
-      </w:r>
-      <w:r>
-        <w:rPr>
-          <w:sz w:val="24"/>
-          <w:szCs w:val="32"/>
-        </w:rPr>
-        <w:t xml:space="preserve"> Java vagy egyéb programozási nyelven. Az </w:t>
+        <w:t xml:space="preserve">, IDE), melyben alkalmazásokat Java vagy egyéb programozási nyelven. Az </w:t>
       </w:r>
       <w:proofErr w:type="spellStart"/>
       <w:r>
@@ -222,7 +208,14 @@
           <w:sz w:val="24"/>
           <w:szCs w:val="32"/>
         </w:rPr>
-        <w:t xml:space="preserve"> platformot is fejlesztik.</w:t>
+        <w:t xml:space="preserve"> platformot is fejleszti</w:t>
+      </w:r>
+      <w:r>
+        <w:rPr>
+          <w:sz w:val="24"/>
+          <w:szCs w:val="32"/>
+        </w:rPr>
+        <w:t>.</w:t>
       </w:r>
     </w:p>
     <w:p>
@@ -391,7 +384,1133 @@
           <w:sz w:val="24"/>
           <w:szCs w:val="32"/>
         </w:rPr>
-        <w:t>, de akár f</w:t>
+        <w:t xml:space="preserve">, de akár fejlesztést segítő </w:t>
+      </w:r>
+      <w:proofErr w:type="spellStart"/>
+      <w:r>
+        <w:rPr>
+          <w:sz w:val="24"/>
+          <w:szCs w:val="32"/>
+        </w:rPr>
+        <w:t>plug-ineket</w:t>
+      </w:r>
+      <w:proofErr w:type="spellEnd"/>
+      <w:r>
+        <w:rPr>
+          <w:sz w:val="24"/>
+          <w:szCs w:val="32"/>
+        </w:rPr>
+        <w:t xml:space="preserve"> is letölthetünk, pl. </w:t>
+      </w:r>
+      <w:proofErr w:type="spellStart"/>
+      <w:r>
+        <w:rPr>
+          <w:sz w:val="24"/>
+          <w:szCs w:val="32"/>
+        </w:rPr>
+        <w:t>Git</w:t>
+      </w:r>
+      <w:proofErr w:type="spellEnd"/>
+      <w:r>
+        <w:rPr>
+          <w:sz w:val="24"/>
+          <w:szCs w:val="32"/>
+        </w:rPr>
+        <w:t xml:space="preserve"> vagy </w:t>
+      </w:r>
+      <w:proofErr w:type="spellStart"/>
+      <w:r>
+        <w:rPr>
+          <w:sz w:val="24"/>
+          <w:szCs w:val="32"/>
+        </w:rPr>
+        <w:t>LaTex</w:t>
+      </w:r>
+      <w:proofErr w:type="spellEnd"/>
+      <w:r>
+        <w:rPr>
+          <w:sz w:val="24"/>
+          <w:szCs w:val="32"/>
+        </w:rPr>
+        <w:t xml:space="preserve">. 2001 óta az </w:t>
+      </w:r>
+      <w:proofErr w:type="spellStart"/>
+      <w:r>
+        <w:rPr>
+          <w:sz w:val="24"/>
+          <w:szCs w:val="32"/>
+        </w:rPr>
+        <w:t>Eclipse</w:t>
+      </w:r>
+      <w:proofErr w:type="spellEnd"/>
+      <w:r>
+        <w:rPr>
+          <w:sz w:val="24"/>
+          <w:szCs w:val="32"/>
+        </w:rPr>
+        <w:t xml:space="preserve"> platform sza</w:t>
+      </w:r>
+      <w:r>
+        <w:rPr>
+          <w:sz w:val="24"/>
+          <w:szCs w:val="32"/>
+        </w:rPr>
+        <w:t xml:space="preserve">bad, nyílt forrás kódú szoftver, jelenlegi licence az </w:t>
+      </w:r>
+      <w:proofErr w:type="spellStart"/>
+      <w:r>
+        <w:rPr>
+          <w:sz w:val="24"/>
+          <w:szCs w:val="32"/>
+        </w:rPr>
+        <w:t>Eclipse</w:t>
+      </w:r>
+      <w:proofErr w:type="spellEnd"/>
+      <w:r>
+        <w:rPr>
+          <w:sz w:val="24"/>
+          <w:szCs w:val="32"/>
+        </w:rPr>
+        <w:t xml:space="preserve"> Public </w:t>
+      </w:r>
+      <w:proofErr w:type="spellStart"/>
+      <w:r>
+        <w:rPr>
+          <w:sz w:val="24"/>
+          <w:szCs w:val="32"/>
+        </w:rPr>
+        <w:t>License</w:t>
+      </w:r>
+      <w:proofErr w:type="spellEnd"/>
+      <w:r>
+        <w:rPr>
+          <w:sz w:val="24"/>
+          <w:szCs w:val="32"/>
+        </w:rPr>
+        <w:t>.</w:t>
+      </w:r>
+      <w:r>
+        <w:rPr>
+          <w:sz w:val="24"/>
+          <w:szCs w:val="32"/>
+        </w:rPr>
+        <w:t xml:space="preserve"> Ennek következményeként az elérhető </w:t>
+      </w:r>
+      <w:proofErr w:type="spellStart"/>
+      <w:r>
+        <w:rPr>
+          <w:sz w:val="24"/>
+          <w:szCs w:val="32"/>
+        </w:rPr>
+        <w:t>plug-inek</w:t>
+      </w:r>
+      <w:proofErr w:type="spellEnd"/>
+      <w:r>
+        <w:rPr>
+          <w:sz w:val="24"/>
+          <w:szCs w:val="32"/>
+        </w:rPr>
+        <w:t xml:space="preserve"> száma növekszik. Az </w:t>
+      </w:r>
+      <w:proofErr w:type="spellStart"/>
+      <w:r>
+        <w:rPr>
+          <w:sz w:val="24"/>
+          <w:szCs w:val="32"/>
+        </w:rPr>
+        <w:t>Eclipse</w:t>
+      </w:r>
+      <w:proofErr w:type="spellEnd"/>
+      <w:r>
+        <w:rPr>
+          <w:sz w:val="24"/>
+          <w:szCs w:val="32"/>
+        </w:rPr>
+        <w:t xml:space="preserve"> </w:t>
+      </w:r>
+      <w:proofErr w:type="spellStart"/>
+      <w:r>
+        <w:rPr>
+          <w:sz w:val="24"/>
+          <w:szCs w:val="32"/>
+        </w:rPr>
+        <w:t>Foundation</w:t>
+      </w:r>
+      <w:proofErr w:type="spellEnd"/>
+      <w:r>
+        <w:rPr>
+          <w:sz w:val="24"/>
+          <w:szCs w:val="32"/>
+        </w:rPr>
+        <w:t xml:space="preserve"> 2006 óta minden év júniusában kiadják az </w:t>
+      </w:r>
+      <w:proofErr w:type="spellStart"/>
+      <w:r>
+        <w:rPr>
+          <w:sz w:val="24"/>
+          <w:szCs w:val="32"/>
+        </w:rPr>
+        <w:t>Eclipse</w:t>
+      </w:r>
+      <w:proofErr w:type="spellEnd"/>
+      <w:r>
+        <w:rPr>
+          <w:sz w:val="24"/>
+          <w:szCs w:val="32"/>
+        </w:rPr>
+        <w:t xml:space="preserve"> plat</w:t>
+      </w:r>
+      <w:r>
+        <w:rPr>
+          <w:sz w:val="24"/>
+          <w:szCs w:val="32"/>
+        </w:rPr>
+        <w:t>form egy új verzióját, melyek</w:t>
+      </w:r>
+      <w:r>
+        <w:rPr>
+          <w:sz w:val="24"/>
+          <w:szCs w:val="32"/>
+        </w:rPr>
+        <w:t xml:space="preserve"> </w:t>
+      </w:r>
+      <w:r>
+        <w:rPr>
+          <w:sz w:val="24"/>
+          <w:szCs w:val="32"/>
+        </w:rPr>
+        <w:t>mindig valamilyen tudományhoz kötődő elnevezést kaptak.</w:t>
+      </w:r>
+    </w:p>
+    <w:p>
+      <w:pPr>
+        <w:spacing w:after="240" w:line="360" w:lineRule="auto"/>
+        <w:ind w:firstLine="709"/>
+        <w:jc w:val="both"/>
+        <w:rPr>
+          <w:sz w:val="24"/>
+          <w:szCs w:val="32"/>
+        </w:rPr>
+      </w:pPr>
+      <w:r>
+        <w:rPr>
+          <w:sz w:val="24"/>
+          <w:szCs w:val="32"/>
+        </w:rPr>
+        <w:t xml:space="preserve">Modellezés szempontjából az </w:t>
+      </w:r>
+      <w:proofErr w:type="spellStart"/>
+      <w:r>
+        <w:rPr>
+          <w:sz w:val="24"/>
+          <w:szCs w:val="32"/>
+        </w:rPr>
+        <w:t>Eclipse</w:t>
+      </w:r>
+      <w:proofErr w:type="spellEnd"/>
+      <w:r>
+        <w:rPr>
+          <w:sz w:val="24"/>
+          <w:szCs w:val="32"/>
+        </w:rPr>
+        <w:t xml:space="preserve"> egyik fontos </w:t>
+      </w:r>
+      <w:proofErr w:type="spellStart"/>
+      <w:r>
+        <w:rPr>
+          <w:sz w:val="24"/>
+          <w:szCs w:val="32"/>
+        </w:rPr>
+        <w:t>plug-inja</w:t>
+      </w:r>
+      <w:proofErr w:type="spellEnd"/>
+      <w:r>
+        <w:rPr>
+          <w:sz w:val="24"/>
+          <w:szCs w:val="32"/>
+        </w:rPr>
+        <w:t xml:space="preserve"> az </w:t>
+      </w:r>
+      <w:proofErr w:type="spellStart"/>
+      <w:r>
+        <w:rPr>
+          <w:sz w:val="24"/>
+          <w:szCs w:val="32"/>
+        </w:rPr>
+        <w:t>Eclipse</w:t>
+      </w:r>
+      <w:proofErr w:type="spellEnd"/>
+      <w:r>
+        <w:rPr>
+          <w:sz w:val="24"/>
+          <w:szCs w:val="32"/>
+        </w:rPr>
+        <w:t xml:space="preserve"> </w:t>
+      </w:r>
+      <w:proofErr w:type="spellStart"/>
+      <w:r>
+        <w:rPr>
+          <w:sz w:val="24"/>
+          <w:szCs w:val="32"/>
+        </w:rPr>
+        <w:t>Modeling</w:t>
+      </w:r>
+      <w:proofErr w:type="spellEnd"/>
+      <w:r>
+        <w:rPr>
+          <w:sz w:val="24"/>
+          <w:szCs w:val="32"/>
+        </w:rPr>
+        <w:t xml:space="preserve"> Framework</w:t>
+      </w:r>
+      <w:r>
+        <w:rPr>
+          <w:sz w:val="24"/>
+          <w:szCs w:val="32"/>
+        </w:rPr>
+        <w:t xml:space="preserve">, röviden EMF. Az EMF projekt modellek készítését, leírását és kódgenerálást tesz lehetővé. Az EMF főbb eleme egy </w:t>
+      </w:r>
+      <w:proofErr w:type="spellStart"/>
+      <w:r>
+        <w:rPr>
+          <w:sz w:val="24"/>
+          <w:szCs w:val="32"/>
+        </w:rPr>
+        <w:t>metamodell</w:t>
+      </w:r>
+      <w:proofErr w:type="spellEnd"/>
+      <w:r>
+        <w:rPr>
+          <w:sz w:val="24"/>
+          <w:szCs w:val="32"/>
+        </w:rPr>
+        <w:t xml:space="preserve">, amit </w:t>
+      </w:r>
+      <w:proofErr w:type="spellStart"/>
+      <w:r>
+        <w:rPr>
+          <w:sz w:val="24"/>
+          <w:szCs w:val="32"/>
+        </w:rPr>
+        <w:t>Ecore</w:t>
+      </w:r>
+      <w:proofErr w:type="spellEnd"/>
+      <w:r>
+        <w:rPr>
+          <w:sz w:val="24"/>
+          <w:szCs w:val="32"/>
+        </w:rPr>
+        <w:t xml:space="preserve"> modellnek is neveznek. Ezt az </w:t>
+      </w:r>
+      <w:proofErr w:type="spellStart"/>
+      <w:r>
+        <w:rPr>
+          <w:sz w:val="24"/>
+          <w:szCs w:val="32"/>
+        </w:rPr>
+        <w:t>Ecore</w:t>
+      </w:r>
+      <w:proofErr w:type="spellEnd"/>
+      <w:r>
+        <w:rPr>
+          <w:sz w:val="24"/>
+          <w:szCs w:val="32"/>
+        </w:rPr>
+        <w:t xml:space="preserve"> modellt más </w:t>
+      </w:r>
+      <w:proofErr w:type="spellStart"/>
+      <w:r>
+        <w:rPr>
+          <w:sz w:val="24"/>
+          <w:szCs w:val="32"/>
+        </w:rPr>
+        <w:t>metamodellek</w:t>
+      </w:r>
+      <w:proofErr w:type="spellEnd"/>
+      <w:r>
+        <w:rPr>
+          <w:sz w:val="24"/>
+          <w:szCs w:val="32"/>
+        </w:rPr>
+        <w:t xml:space="preserve"> létrehozására tudjuk használni, ebből kifolyólag, rengeteg más modellezési </w:t>
+      </w:r>
+      <w:proofErr w:type="spellStart"/>
+      <w:r>
+        <w:rPr>
+          <w:sz w:val="24"/>
+          <w:szCs w:val="32"/>
+        </w:rPr>
+        <w:t>Eclipse</w:t>
+      </w:r>
+      <w:proofErr w:type="spellEnd"/>
+      <w:r>
+        <w:rPr>
+          <w:sz w:val="24"/>
+          <w:szCs w:val="32"/>
+        </w:rPr>
+        <w:t xml:space="preserve"> </w:t>
+      </w:r>
+      <w:proofErr w:type="spellStart"/>
+      <w:r>
+        <w:rPr>
+          <w:sz w:val="24"/>
+          <w:szCs w:val="32"/>
+        </w:rPr>
+        <w:t>plug-in</w:t>
+      </w:r>
+      <w:proofErr w:type="spellEnd"/>
+      <w:r>
+        <w:rPr>
+          <w:sz w:val="24"/>
+          <w:szCs w:val="32"/>
+        </w:rPr>
+        <w:t xml:space="preserve"> az </w:t>
+      </w:r>
+      <w:proofErr w:type="spellStart"/>
+      <w:r>
+        <w:rPr>
+          <w:sz w:val="24"/>
+          <w:szCs w:val="32"/>
+        </w:rPr>
+        <w:t>EMF-et</w:t>
+      </w:r>
+      <w:proofErr w:type="spellEnd"/>
+      <w:r>
+        <w:rPr>
+          <w:sz w:val="24"/>
+          <w:szCs w:val="32"/>
+        </w:rPr>
+        <w:t xml:space="preserve"> használja alapjául.</w:t>
+      </w:r>
+    </w:p>
+    <w:p>
+      <w:pPr>
+        <w:spacing w:after="240" w:line="360" w:lineRule="auto"/>
+        <w:ind w:firstLine="709"/>
+        <w:jc w:val="both"/>
+        <w:rPr>
+          <w:sz w:val="24"/>
+          <w:szCs w:val="32"/>
+        </w:rPr>
+      </w:pPr>
+      <w:r>
+        <w:rPr>
+          <w:sz w:val="24"/>
+          <w:szCs w:val="32"/>
+        </w:rPr>
+        <w:t xml:space="preserve">Az egyik ilyen </w:t>
+      </w:r>
+      <w:proofErr w:type="spellStart"/>
+      <w:r>
+        <w:rPr>
+          <w:sz w:val="24"/>
+          <w:szCs w:val="32"/>
+        </w:rPr>
+        <w:t>plug-innal</w:t>
+      </w:r>
+      <w:proofErr w:type="spellEnd"/>
+      <w:r>
+        <w:rPr>
+          <w:sz w:val="24"/>
+          <w:szCs w:val="32"/>
+        </w:rPr>
+        <w:t xml:space="preserve"> foglalkozok szakdolgozatom keretein belül. Ennek a neve </w:t>
+      </w:r>
+      <w:proofErr w:type="spellStart"/>
+      <w:r>
+        <w:rPr>
+          <w:sz w:val="24"/>
+          <w:szCs w:val="32"/>
+        </w:rPr>
+        <w:t>Xtext</w:t>
+      </w:r>
+      <w:proofErr w:type="spellEnd"/>
+      <w:r>
+        <w:rPr>
+          <w:sz w:val="24"/>
+          <w:szCs w:val="32"/>
+        </w:rPr>
+        <w:t xml:space="preserve">, és kifejezetten </w:t>
+      </w:r>
+      <w:proofErr w:type="spellStart"/>
+      <w:r>
+        <w:rPr>
+          <w:sz w:val="24"/>
+          <w:szCs w:val="32"/>
+        </w:rPr>
+        <w:t>DSL-ek</w:t>
+      </w:r>
+      <w:proofErr w:type="spellEnd"/>
+      <w:r>
+        <w:rPr>
+          <w:sz w:val="24"/>
+          <w:szCs w:val="32"/>
+        </w:rPr>
+        <w:t xml:space="preserve"> implementálására készítették. Az </w:t>
+      </w:r>
+      <w:proofErr w:type="spellStart"/>
+      <w:r>
+        <w:rPr>
+          <w:sz w:val="24"/>
+          <w:szCs w:val="32"/>
+        </w:rPr>
+        <w:t>Xtext</w:t>
+      </w:r>
+      <w:proofErr w:type="spellEnd"/>
+      <w:r>
+        <w:rPr>
+          <w:sz w:val="24"/>
+          <w:szCs w:val="32"/>
+        </w:rPr>
+        <w:t xml:space="preserve"> használható </w:t>
+      </w:r>
+      <w:proofErr w:type="spellStart"/>
+      <w:r>
+        <w:rPr>
+          <w:sz w:val="24"/>
+          <w:szCs w:val="32"/>
+        </w:rPr>
+        <w:t>parser</w:t>
+      </w:r>
+      <w:proofErr w:type="spellEnd"/>
+      <w:r>
+        <w:rPr>
+          <w:sz w:val="24"/>
+          <w:szCs w:val="32"/>
+        </w:rPr>
+        <w:t xml:space="preserve"> </w:t>
+      </w:r>
+      <w:proofErr w:type="spellStart"/>
+      <w:r>
+        <w:rPr>
+          <w:sz w:val="24"/>
+          <w:szCs w:val="32"/>
+        </w:rPr>
+        <w:t>generatorként</w:t>
+      </w:r>
+      <w:proofErr w:type="spellEnd"/>
+      <w:r>
+        <w:rPr>
+          <w:sz w:val="24"/>
+          <w:szCs w:val="32"/>
+        </w:rPr>
+        <w:t xml:space="preserve">, de e funkción kívül sok egyébbel is rendelkezik. Legfontosabb közülük az </w:t>
+      </w:r>
+      <w:proofErr w:type="spellStart"/>
+      <w:r>
+        <w:rPr>
+          <w:sz w:val="24"/>
+          <w:szCs w:val="32"/>
+        </w:rPr>
+        <w:t>EMF-fel</w:t>
+      </w:r>
+      <w:proofErr w:type="spellEnd"/>
+      <w:r>
+        <w:rPr>
+          <w:sz w:val="24"/>
+          <w:szCs w:val="32"/>
+        </w:rPr>
+        <w:t xml:space="preserve"> való integrációja. Egy DSL nyelvtanának elkészítése után, ami legtöbb esetben egy szöveges objektum, az </w:t>
+      </w:r>
+      <w:proofErr w:type="spellStart"/>
+      <w:r>
+        <w:rPr>
+          <w:sz w:val="24"/>
+          <w:szCs w:val="32"/>
+        </w:rPr>
+        <w:t>Xtext</w:t>
+      </w:r>
+      <w:proofErr w:type="spellEnd"/>
+      <w:r>
+        <w:rPr>
+          <w:sz w:val="24"/>
+          <w:szCs w:val="32"/>
+        </w:rPr>
+        <w:t xml:space="preserve"> képes azt feldolgozni és működőképes EMF </w:t>
+      </w:r>
+      <w:proofErr w:type="spellStart"/>
+      <w:r>
+        <w:rPr>
+          <w:sz w:val="24"/>
+          <w:szCs w:val="32"/>
+        </w:rPr>
+        <w:t>Ecore</w:t>
+      </w:r>
+      <w:proofErr w:type="spellEnd"/>
+      <w:r>
+        <w:rPr>
+          <w:sz w:val="24"/>
+          <w:szCs w:val="32"/>
+        </w:rPr>
+        <w:t xml:space="preserve"> </w:t>
+      </w:r>
+      <w:r>
+        <w:rPr>
+          <w:sz w:val="24"/>
+          <w:szCs w:val="32"/>
+        </w:rPr>
+        <w:t>modellt készíteni belőle.</w:t>
+      </w:r>
+      <w:r>
+        <w:rPr>
+          <w:sz w:val="24"/>
+          <w:szCs w:val="32"/>
+        </w:rPr>
+        <w:t xml:space="preserve"> Ez a művelet</w:t>
+      </w:r>
+      <w:r>
+        <w:rPr>
+          <w:sz w:val="24"/>
+          <w:szCs w:val="32"/>
+        </w:rPr>
+        <w:t xml:space="preserve"> az </w:t>
+      </w:r>
+      <w:proofErr w:type="spellStart"/>
+      <w:r>
+        <w:rPr>
+          <w:sz w:val="24"/>
+          <w:szCs w:val="32"/>
+        </w:rPr>
+        <w:t>Xtext</w:t>
+      </w:r>
+      <w:proofErr w:type="spellEnd"/>
+      <w:r>
+        <w:rPr>
+          <w:sz w:val="24"/>
+          <w:szCs w:val="32"/>
+        </w:rPr>
+        <w:t xml:space="preserve"> legmeghatározóbb képessége, ezzel</w:t>
+      </w:r>
+      <w:r>
+        <w:rPr>
+          <w:sz w:val="24"/>
+          <w:szCs w:val="32"/>
+        </w:rPr>
+        <w:t xml:space="preserve"> gyorsabbá és gyorsabban tanulhatóvá teszi a modellkészítés lépését, és a szoftver fejlesztésére szánt erőforrásokkal is gazdaságosabban bánunk. Ami még lényegesebb, hogy egy </w:t>
+      </w:r>
+      <w:proofErr w:type="spellStart"/>
+      <w:r>
+        <w:rPr>
+          <w:sz w:val="24"/>
+          <w:szCs w:val="32"/>
+        </w:rPr>
+        <w:t>Ecore</w:t>
+      </w:r>
+      <w:proofErr w:type="spellEnd"/>
+      <w:r>
+        <w:rPr>
+          <w:sz w:val="24"/>
+          <w:szCs w:val="32"/>
+        </w:rPr>
+        <w:t xml:space="preserve"> modell meglétével az </w:t>
+      </w:r>
+      <w:proofErr w:type="spellStart"/>
+      <w:r>
+        <w:rPr>
+          <w:sz w:val="24"/>
+          <w:szCs w:val="32"/>
+        </w:rPr>
+        <w:t>Xtext</w:t>
+      </w:r>
+      <w:proofErr w:type="spellEnd"/>
+      <w:r>
+        <w:rPr>
+          <w:sz w:val="24"/>
+          <w:szCs w:val="32"/>
+        </w:rPr>
+        <w:t xml:space="preserve"> </w:t>
+      </w:r>
+      <w:proofErr w:type="spellStart"/>
+      <w:r>
+        <w:rPr>
+          <w:sz w:val="24"/>
+          <w:szCs w:val="32"/>
+        </w:rPr>
+        <w:t>felhasználhata</w:t>
+      </w:r>
+      <w:proofErr w:type="spellEnd"/>
+      <w:r>
+        <w:rPr>
+          <w:sz w:val="24"/>
+          <w:szCs w:val="32"/>
+        </w:rPr>
+        <w:t xml:space="preserve"> az EMF egyéb funkcióit is, például a kódgenerálást.</w:t>
+      </w:r>
+    </w:p>
+    <w:p>
+      <w:pPr>
+        <w:spacing w:after="240" w:line="360" w:lineRule="auto"/>
+        <w:ind w:firstLine="709"/>
+        <w:jc w:val="both"/>
+        <w:rPr>
+          <w:sz w:val="24"/>
+          <w:szCs w:val="32"/>
+        </w:rPr>
+      </w:pPr>
+    </w:p>
+    <w:p>
+      <w:pPr>
+        <w:spacing w:after="240" w:line="360" w:lineRule="auto"/>
+        <w:ind w:firstLine="709"/>
+        <w:jc w:val="both"/>
+        <w:rPr>
+          <w:sz w:val="24"/>
+          <w:szCs w:val="32"/>
+        </w:rPr>
+      </w:pPr>
+      <w:r>
+        <w:rPr>
+          <w:sz w:val="24"/>
+          <w:szCs w:val="32"/>
+        </w:rPr>
+        <w:lastRenderedPageBreak/>
+        <w:t xml:space="preserve">Az </w:t>
+      </w:r>
+      <w:proofErr w:type="spellStart"/>
+      <w:r>
+        <w:rPr>
+          <w:sz w:val="24"/>
+          <w:szCs w:val="32"/>
+        </w:rPr>
+        <w:t>Xtext</w:t>
+      </w:r>
+      <w:proofErr w:type="spellEnd"/>
+      <w:r>
+        <w:rPr>
+          <w:sz w:val="24"/>
+          <w:szCs w:val="32"/>
+        </w:rPr>
+        <w:t xml:space="preserve"> és az EMF a fejlesztők számára értékes Java osztályokat generálnak, melyek az általu</w:t>
+      </w:r>
+      <w:r>
+        <w:rPr>
+          <w:sz w:val="24"/>
+          <w:szCs w:val="32"/>
+        </w:rPr>
+        <w:t>n</w:t>
+      </w:r>
+      <w:r>
+        <w:rPr>
+          <w:sz w:val="24"/>
+          <w:szCs w:val="32"/>
+        </w:rPr>
+        <w:t>k ír</w:t>
+      </w:r>
+      <w:r>
+        <w:rPr>
+          <w:sz w:val="24"/>
+          <w:szCs w:val="32"/>
+        </w:rPr>
+        <w:t>t DSL nyelvtan reprezentációja</w:t>
+      </w:r>
+      <w:r>
+        <w:rPr>
+          <w:sz w:val="24"/>
+          <w:szCs w:val="32"/>
+        </w:rPr>
+        <w:t>, de egyéb osztályok is készülnek</w:t>
+      </w:r>
+      <w:r>
+        <w:rPr>
+          <w:sz w:val="24"/>
+          <w:szCs w:val="32"/>
+        </w:rPr>
+        <w:t>.</w:t>
+      </w:r>
+      <w:r>
+        <w:rPr>
+          <w:sz w:val="24"/>
+          <w:szCs w:val="32"/>
+        </w:rPr>
+        <w:t xml:space="preserve"> </w:t>
+      </w:r>
+      <w:r>
+        <w:rPr>
+          <w:sz w:val="24"/>
+          <w:szCs w:val="32"/>
+        </w:rPr>
+        <w:t xml:space="preserve">Azonban fontos megjegyezni, hogy az </w:t>
+      </w:r>
+      <w:proofErr w:type="spellStart"/>
+      <w:r>
+        <w:rPr>
+          <w:sz w:val="24"/>
+          <w:szCs w:val="32"/>
+        </w:rPr>
+        <w:t>Xtext</w:t>
+      </w:r>
+      <w:proofErr w:type="spellEnd"/>
+      <w:r>
+        <w:rPr>
+          <w:sz w:val="24"/>
+          <w:szCs w:val="32"/>
+        </w:rPr>
+        <w:t xml:space="preserve"> fő</w:t>
+      </w:r>
+      <w:r>
+        <w:rPr>
+          <w:sz w:val="24"/>
+          <w:szCs w:val="32"/>
+        </w:rPr>
+        <w:t xml:space="preserve"> </w:t>
+      </w:r>
+      <w:r>
+        <w:rPr>
+          <w:sz w:val="24"/>
+          <w:szCs w:val="32"/>
+        </w:rPr>
+        <w:t xml:space="preserve">célja nem osztályok létrehozása, hanem egy </w:t>
+      </w:r>
+      <w:proofErr w:type="spellStart"/>
+      <w:r>
+        <w:rPr>
+          <w:sz w:val="24"/>
+          <w:szCs w:val="32"/>
+        </w:rPr>
+        <w:t>Eclipse</w:t>
+      </w:r>
+      <w:proofErr w:type="spellEnd"/>
+      <w:r>
+        <w:rPr>
+          <w:sz w:val="24"/>
+          <w:szCs w:val="32"/>
+        </w:rPr>
+        <w:t xml:space="preserve"> </w:t>
+      </w:r>
+      <w:proofErr w:type="spellStart"/>
+      <w:r>
+        <w:rPr>
+          <w:sz w:val="24"/>
+          <w:szCs w:val="32"/>
+        </w:rPr>
+        <w:t>plug-in</w:t>
+      </w:r>
+      <w:proofErr w:type="spellEnd"/>
+      <w:r>
+        <w:rPr>
+          <w:sz w:val="24"/>
+          <w:szCs w:val="32"/>
+        </w:rPr>
+        <w:t xml:space="preserve"> generálása, amelyben az általunk létrehozott DSL nyelvben vagyunk képesek programozni. Az </w:t>
+      </w:r>
+      <w:proofErr w:type="spellStart"/>
+      <w:r>
+        <w:rPr>
+          <w:sz w:val="24"/>
+          <w:szCs w:val="32"/>
+        </w:rPr>
+        <w:t>Xtext</w:t>
+      </w:r>
+      <w:proofErr w:type="spellEnd"/>
+      <w:r>
+        <w:rPr>
+          <w:sz w:val="24"/>
+          <w:szCs w:val="32"/>
+        </w:rPr>
+        <w:t xml:space="preserve"> által generált egyéb osztályok ehhez a személyre szabott </w:t>
+      </w:r>
+      <w:proofErr w:type="spellStart"/>
+      <w:r>
+        <w:rPr>
+          <w:sz w:val="24"/>
+          <w:szCs w:val="32"/>
+        </w:rPr>
+        <w:t>plug-inhez</w:t>
+      </w:r>
+      <w:proofErr w:type="spellEnd"/>
+      <w:r>
+        <w:rPr>
+          <w:sz w:val="24"/>
+          <w:szCs w:val="32"/>
+        </w:rPr>
+        <w:t xml:space="preserve"> tartoznak és a </w:t>
+      </w:r>
+      <w:proofErr w:type="spellStart"/>
+      <w:r>
+        <w:rPr>
+          <w:sz w:val="24"/>
+          <w:szCs w:val="32"/>
+        </w:rPr>
+        <w:t>plug-inben</w:t>
+      </w:r>
+      <w:proofErr w:type="spellEnd"/>
+      <w:r>
+        <w:rPr>
+          <w:sz w:val="24"/>
+          <w:szCs w:val="32"/>
+        </w:rPr>
+        <w:t xml:space="preserve"> történő programozást segítik. Például egyik osztály a </w:t>
+      </w:r>
+      <w:proofErr w:type="spellStart"/>
+      <w:r>
+        <w:rPr>
+          <w:sz w:val="24"/>
+          <w:szCs w:val="32"/>
+        </w:rPr>
+        <w:t>c</w:t>
+      </w:r>
+      <w:r>
+        <w:rPr>
+          <w:sz w:val="24"/>
+          <w:szCs w:val="32"/>
+        </w:rPr>
+        <w:t>ontent</w:t>
+      </w:r>
+      <w:proofErr w:type="spellEnd"/>
+      <w:r>
+        <w:rPr>
+          <w:sz w:val="24"/>
+          <w:szCs w:val="32"/>
+        </w:rPr>
+        <w:t xml:space="preserve"> </w:t>
+      </w:r>
+      <w:proofErr w:type="spellStart"/>
+      <w:r>
+        <w:rPr>
+          <w:sz w:val="24"/>
+          <w:szCs w:val="32"/>
+        </w:rPr>
+        <w:t>assist</w:t>
+      </w:r>
+      <w:r>
+        <w:rPr>
+          <w:sz w:val="24"/>
+          <w:szCs w:val="32"/>
+        </w:rPr>
+        <w:t>ot</w:t>
+      </w:r>
+      <w:proofErr w:type="spellEnd"/>
+      <w:r>
+        <w:rPr>
+          <w:sz w:val="24"/>
+          <w:szCs w:val="32"/>
+        </w:rPr>
+        <w:t xml:space="preserve"> hozza létre a DSL nyelvünkben, míg másik a </w:t>
+      </w:r>
+      <w:proofErr w:type="spellStart"/>
+      <w:r>
+        <w:rPr>
+          <w:sz w:val="24"/>
+          <w:szCs w:val="32"/>
+        </w:rPr>
+        <w:t>refaktorálással</w:t>
+      </w:r>
+      <w:proofErr w:type="spellEnd"/>
+      <w:r>
+        <w:rPr>
+          <w:sz w:val="24"/>
+          <w:szCs w:val="32"/>
+        </w:rPr>
+        <w:t xml:space="preserve"> foglalkozik.</w:t>
+      </w:r>
+    </w:p>
+    <w:p>
+      <w:pPr>
+        <w:spacing w:after="240" w:line="360" w:lineRule="auto"/>
+        <w:ind w:firstLine="709"/>
+        <w:jc w:val="both"/>
+        <w:rPr>
+          <w:sz w:val="24"/>
+          <w:szCs w:val="32"/>
+        </w:rPr>
+      </w:pPr>
+      <w:r>
+        <w:rPr>
+          <w:sz w:val="24"/>
+          <w:szCs w:val="32"/>
+        </w:rPr>
+        <w:t xml:space="preserve">A DSL, mint modell leképezésével létrejövő Java osztályok a </w:t>
+      </w:r>
+      <w:proofErr w:type="spellStart"/>
+      <w:r>
+        <w:rPr>
+          <w:sz w:val="24"/>
+          <w:szCs w:val="32"/>
+        </w:rPr>
+        <w:t>DSL-ben</w:t>
+      </w:r>
+      <w:proofErr w:type="spellEnd"/>
+      <w:r>
+        <w:rPr>
+          <w:sz w:val="24"/>
+          <w:szCs w:val="32"/>
+        </w:rPr>
+        <w:t xml:space="preserve"> megírt kód feldolgozását segítik. A fejlesztőkre van bízva, milyen műveleteket végeznek ezekkel az osztályokkal/objektumokkal, de gyakori módszer a kódgenerálás (vagy bármilyen dokumentum generálása, a továbbiakban a kódgenerálás magába foglalja ezeket is). Ehhez is nyújt segítséget az </w:t>
+      </w:r>
+      <w:proofErr w:type="spellStart"/>
+      <w:r>
+        <w:rPr>
+          <w:sz w:val="24"/>
+          <w:szCs w:val="32"/>
+        </w:rPr>
+        <w:t>Xtext</w:t>
+      </w:r>
+      <w:proofErr w:type="spellEnd"/>
+      <w:r>
+        <w:rPr>
+          <w:sz w:val="24"/>
+          <w:szCs w:val="32"/>
+        </w:rPr>
+        <w:t xml:space="preserve">, osztályok és egy sémanyelv létrehozásával, melynek neve </w:t>
+      </w:r>
+      <w:proofErr w:type="spellStart"/>
+      <w:r>
+        <w:rPr>
+          <w:sz w:val="24"/>
+          <w:szCs w:val="32"/>
+        </w:rPr>
+        <w:t>Xtend</w:t>
+      </w:r>
+      <w:proofErr w:type="spellEnd"/>
+      <w:r>
+        <w:rPr>
+          <w:sz w:val="24"/>
+          <w:szCs w:val="32"/>
+        </w:rPr>
+        <w:t>.</w:t>
+      </w:r>
+    </w:p>
+    <w:p>
+      <w:pPr>
+        <w:spacing w:after="240" w:line="360" w:lineRule="auto"/>
+        <w:ind w:firstLine="709"/>
+        <w:jc w:val="both"/>
+        <w:rPr>
+          <w:sz w:val="24"/>
+          <w:szCs w:val="32"/>
+        </w:rPr>
+      </w:pPr>
+      <w:r>
+        <w:rPr>
+          <w:sz w:val="24"/>
+          <w:szCs w:val="32"/>
+        </w:rPr>
+        <w:t>Egy kódgeneráló programrészlet nagyon átláthatatlan tud lenni. Ugyanis, rengeteg kiírató függvényt tartalmaz, melyek argumentumaiban csakugyan programparancsok találhatóak. Ezt a problémát oldja meg egy sémanyelv használata, mely a megírt kód egyből valamilyen kimenetre kerü</w:t>
+      </w:r>
+      <w:r>
+        <w:rPr>
+          <w:sz w:val="24"/>
+          <w:szCs w:val="32"/>
+        </w:rPr>
+        <w:t xml:space="preserve">l. Egy ilyen sémanyelv az </w:t>
+      </w:r>
+      <w:proofErr w:type="spellStart"/>
+      <w:r>
+        <w:rPr>
+          <w:sz w:val="24"/>
+          <w:szCs w:val="32"/>
+        </w:rPr>
+        <w:t>Xtextnél</w:t>
+      </w:r>
+      <w:proofErr w:type="spellEnd"/>
+      <w:r>
+        <w:rPr>
+          <w:sz w:val="24"/>
+          <w:szCs w:val="32"/>
+        </w:rPr>
+        <w:t xml:space="preserve"> </w:t>
+      </w:r>
+      <w:r>
+        <w:rPr>
+          <w:sz w:val="24"/>
+          <w:szCs w:val="32"/>
+        </w:rPr>
+        <w:t xml:space="preserve">használatos </w:t>
+      </w:r>
+      <w:proofErr w:type="spellStart"/>
+      <w:r>
+        <w:rPr>
+          <w:sz w:val="24"/>
+          <w:szCs w:val="32"/>
+        </w:rPr>
+        <w:t>Xtend</w:t>
+      </w:r>
+      <w:proofErr w:type="spellEnd"/>
+      <w:r>
+        <w:rPr>
+          <w:sz w:val="24"/>
+          <w:szCs w:val="32"/>
+        </w:rPr>
+        <w:t xml:space="preserve"> is, melyben objektum orientált programokat lehet írni,</w:t>
+      </w:r>
+      <w:r>
+        <w:rPr>
+          <w:sz w:val="24"/>
+          <w:szCs w:val="32"/>
+        </w:rPr>
+        <w:t xml:space="preserve"> többnyire kódgenerálás céllal. Az </w:t>
+      </w:r>
+      <w:proofErr w:type="spellStart"/>
+      <w:r>
+        <w:rPr>
+          <w:sz w:val="24"/>
+          <w:szCs w:val="32"/>
+        </w:rPr>
+        <w:t>Xtend</w:t>
+      </w:r>
+      <w:proofErr w:type="spellEnd"/>
+      <w:r>
+        <w:rPr>
+          <w:sz w:val="24"/>
+          <w:szCs w:val="32"/>
+        </w:rPr>
+        <w:t xml:space="preserve"> letisztult, „zajmentes” </w:t>
+      </w:r>
+      <w:proofErr w:type="spellStart"/>
+      <w:r>
+        <w:rPr>
+          <w:sz w:val="24"/>
+          <w:szCs w:val="32"/>
+        </w:rPr>
+        <w:t>Javanak</w:t>
+      </w:r>
+      <w:proofErr w:type="spellEnd"/>
+      <w:r>
+        <w:rPr>
+          <w:sz w:val="24"/>
+          <w:szCs w:val="32"/>
+        </w:rPr>
+        <w:t xml:space="preserve"> tekinti magát, ahol a </w:t>
+      </w:r>
+      <w:proofErr w:type="spellStart"/>
+      <w:r>
+        <w:rPr>
+          <w:sz w:val="24"/>
+          <w:szCs w:val="32"/>
+        </w:rPr>
+        <w:t>Javaban</w:t>
+      </w:r>
+      <w:proofErr w:type="spellEnd"/>
+      <w:r>
+        <w:rPr>
+          <w:sz w:val="24"/>
+          <w:szCs w:val="32"/>
+        </w:rPr>
+        <w:t xml:space="preserve"> lévő szintaxisok elhagyhatóak, például a parancs végi pontosvessző. Ezzel a kód valóban átláthatóbb lesz, de némi problémát okozhat egy adott programsor értelmezése. Érdekesség, hogy az </w:t>
+      </w:r>
+      <w:proofErr w:type="spellStart"/>
+      <w:r>
+        <w:rPr>
+          <w:sz w:val="24"/>
+          <w:szCs w:val="32"/>
+        </w:rPr>
+        <w:t>Xtendet</w:t>
+      </w:r>
+      <w:proofErr w:type="spellEnd"/>
+      <w:r>
+        <w:rPr>
+          <w:sz w:val="24"/>
+          <w:szCs w:val="32"/>
+        </w:rPr>
+        <w:t xml:space="preserve"> az </w:t>
+      </w:r>
+      <w:proofErr w:type="spellStart"/>
+      <w:r>
+        <w:rPr>
+          <w:sz w:val="24"/>
+          <w:szCs w:val="32"/>
+        </w:rPr>
+        <w:t>Xtextb</w:t>
       </w:r>
       <w:bookmarkStart w:id="0" w:name="_GoBack"/>
       <w:bookmarkEnd w:id="0"/>
@@ -400,141 +1519,73 @@
           <w:sz w:val="24"/>
           <w:szCs w:val="32"/>
         </w:rPr>
-        <w:t xml:space="preserve">ejlesztést segítő </w:t>
-      </w:r>
-      <w:proofErr w:type="spellStart"/>
-      <w:r>
-        <w:rPr>
-          <w:sz w:val="24"/>
-          <w:szCs w:val="32"/>
-        </w:rPr>
-        <w:t>plug-ineket</w:t>
-      </w:r>
-      <w:proofErr w:type="spellEnd"/>
-      <w:r>
-        <w:rPr>
-          <w:sz w:val="24"/>
-          <w:szCs w:val="32"/>
-        </w:rPr>
-        <w:t xml:space="preserve"> is letölthetünk, pl. </w:t>
-      </w:r>
-      <w:proofErr w:type="spellStart"/>
-      <w:r>
-        <w:rPr>
-          <w:sz w:val="24"/>
-          <w:szCs w:val="32"/>
-        </w:rPr>
-        <w:t>Git</w:t>
-      </w:r>
-      <w:proofErr w:type="spellEnd"/>
-      <w:r>
-        <w:rPr>
-          <w:sz w:val="24"/>
-          <w:szCs w:val="32"/>
-        </w:rPr>
-        <w:t xml:space="preserve"> vagy </w:t>
-      </w:r>
-      <w:proofErr w:type="spellStart"/>
-      <w:r>
-        <w:rPr>
-          <w:sz w:val="24"/>
-          <w:szCs w:val="32"/>
-        </w:rPr>
-        <w:t>LaTex</w:t>
-      </w:r>
-      <w:proofErr w:type="spellEnd"/>
-      <w:r>
-        <w:rPr>
-          <w:sz w:val="24"/>
-          <w:szCs w:val="32"/>
-        </w:rPr>
-        <w:t xml:space="preserve">. 2001 óta az </w:t>
-      </w:r>
-      <w:proofErr w:type="spellStart"/>
-      <w:r>
-        <w:rPr>
-          <w:sz w:val="24"/>
-          <w:szCs w:val="32"/>
-        </w:rPr>
-        <w:t>Eclipse</w:t>
-      </w:r>
-      <w:proofErr w:type="spellEnd"/>
-      <w:r>
-        <w:rPr>
-          <w:sz w:val="24"/>
-          <w:szCs w:val="32"/>
-        </w:rPr>
-        <w:t xml:space="preserve"> platform sza</w:t>
-      </w:r>
-      <w:r>
-        <w:rPr>
-          <w:sz w:val="24"/>
-          <w:szCs w:val="32"/>
-        </w:rPr>
-        <w:t xml:space="preserve">bad, nyílt forrás kódú szoftver, jelenlegi licence az </w:t>
-      </w:r>
-      <w:proofErr w:type="spellStart"/>
-      <w:r>
-        <w:rPr>
-          <w:sz w:val="24"/>
-          <w:szCs w:val="32"/>
-        </w:rPr>
-        <w:t>Eclipse</w:t>
-      </w:r>
-      <w:proofErr w:type="spellEnd"/>
-      <w:r>
-        <w:rPr>
-          <w:sz w:val="24"/>
-          <w:szCs w:val="32"/>
-        </w:rPr>
-        <w:t xml:space="preserve"> Public </w:t>
-      </w:r>
-      <w:proofErr w:type="spellStart"/>
-      <w:r>
-        <w:rPr>
-          <w:sz w:val="24"/>
-          <w:szCs w:val="32"/>
-        </w:rPr>
-        <w:t>License</w:t>
-      </w:r>
-      <w:proofErr w:type="spellEnd"/>
-      <w:r>
-        <w:rPr>
-          <w:sz w:val="24"/>
-          <w:szCs w:val="32"/>
-        </w:rPr>
-        <w:t>.</w:t>
-      </w:r>
-      <w:r>
-        <w:rPr>
-          <w:sz w:val="24"/>
-          <w:szCs w:val="32"/>
-        </w:rPr>
-        <w:t xml:space="preserve"> Ennek következményeként az elérhető </w:t>
-      </w:r>
-      <w:proofErr w:type="spellStart"/>
-      <w:r>
-        <w:rPr>
-          <w:sz w:val="24"/>
-          <w:szCs w:val="32"/>
-        </w:rPr>
-        <w:t>plug-inek</w:t>
-      </w:r>
-      <w:proofErr w:type="spellEnd"/>
-      <w:r>
-        <w:rPr>
-          <w:sz w:val="24"/>
-          <w:szCs w:val="32"/>
-        </w:rPr>
-        <w:t xml:space="preserve"> száma növekszik. Az </w:t>
-      </w:r>
-      <w:proofErr w:type="spellStart"/>
-      <w:r>
-        <w:rPr>
-          <w:sz w:val="24"/>
-          <w:szCs w:val="32"/>
-        </w:rPr>
-        <w:t>Eclipse</w:t>
+        <w:t>en</w:t>
+      </w:r>
+      <w:proofErr w:type="spellEnd"/>
+      <w:r>
+        <w:rPr>
+          <w:sz w:val="24"/>
+          <w:szCs w:val="32"/>
+        </w:rPr>
+        <w:t xml:space="preserve"> hozták létre és Java nyelvet generálnak belőle.</w:t>
+      </w:r>
+    </w:p>
+    <w:p>
+      <w:pPr>
+        <w:spacing w:after="240" w:line="360" w:lineRule="auto"/>
+        <w:ind w:firstLine="709"/>
+        <w:jc w:val="both"/>
+        <w:rPr>
+          <w:sz w:val="24"/>
+          <w:szCs w:val="32"/>
+        </w:rPr>
+      </w:pPr>
+      <w:r>
+        <w:rPr>
+          <w:sz w:val="24"/>
+          <w:szCs w:val="32"/>
+        </w:rPr>
+        <w:t xml:space="preserve">A szakdolgozatom alatt egyéb technológiákat is felhasználtam, melyek a fejlesztéshez nem kapcsolódnak szorosan. A feladatot Windows 10 64-bites operációs rendszeren végeztem el. Verziókövetéshez </w:t>
+      </w:r>
+      <w:proofErr w:type="spellStart"/>
+      <w:r>
+        <w:rPr>
+          <w:sz w:val="24"/>
+          <w:szCs w:val="32"/>
+        </w:rPr>
+        <w:t>Gitet</w:t>
+      </w:r>
+      <w:proofErr w:type="spellEnd"/>
+      <w:r>
+        <w:rPr>
+          <w:sz w:val="24"/>
+          <w:szCs w:val="32"/>
+        </w:rPr>
+        <w:t xml:space="preserve"> és </w:t>
+      </w:r>
+      <w:proofErr w:type="spellStart"/>
+      <w:r>
+        <w:rPr>
+          <w:sz w:val="24"/>
+          <w:szCs w:val="32"/>
+        </w:rPr>
+        <w:t>Githubot</w:t>
+      </w:r>
+      <w:proofErr w:type="spellEnd"/>
+      <w:r>
+        <w:rPr>
+          <w:sz w:val="24"/>
+          <w:szCs w:val="32"/>
+        </w:rPr>
+        <w:t xml:space="preserve"> használtam. C programokat </w:t>
+      </w:r>
+      <w:proofErr w:type="spellStart"/>
+      <w:r>
+        <w:rPr>
+          <w:sz w:val="24"/>
+          <w:szCs w:val="32"/>
+        </w:rPr>
+        <w:t>Codeblocksban</w:t>
       </w:r>
       <w:proofErr w:type="spellEnd"/>
       <w:r>
@@ -550,52 +1601,15 @@
           <w:sz w:val="24"/>
           <w:szCs w:val="32"/>
         </w:rPr>
-        <w:t>Foundation</w:t>
-      </w:r>
-      <w:proofErr w:type="spellEnd"/>
-      <w:r>
-        <w:rPr>
-          <w:sz w:val="24"/>
-          <w:szCs w:val="32"/>
-        </w:rPr>
-        <w:t xml:space="preserve"> 2006 óta minden év júniusában kiadják az </w:t>
-      </w:r>
-      <w:proofErr w:type="spellStart"/>
-      <w:r>
-        <w:rPr>
-          <w:sz w:val="24"/>
-          <w:szCs w:val="32"/>
-        </w:rPr>
-        <w:t>Eclipse</w:t>
-      </w:r>
-      <w:proofErr w:type="spellEnd"/>
-      <w:r>
-        <w:rPr>
-          <w:sz w:val="24"/>
-          <w:szCs w:val="32"/>
-        </w:rPr>
-        <w:t xml:space="preserve"> plat</w:t>
-      </w:r>
-      <w:r>
-        <w:rPr>
-          <w:sz w:val="24"/>
-          <w:szCs w:val="32"/>
-        </w:rPr>
-        <w:t>form egy új verzióját, melyek</w:t>
-      </w:r>
-      <w:r>
-        <w:rPr>
-          <w:sz w:val="24"/>
-          <w:szCs w:val="32"/>
-        </w:rPr>
-        <w:t xml:space="preserve"> </w:t>
-      </w:r>
-      <w:r>
-        <w:rPr>
-          <w:sz w:val="24"/>
-          <w:szCs w:val="32"/>
-        </w:rPr>
-        <w:t>mindig valamilyen tudományhoz kötődő elnevezést kaptak.</w:t>
+        <w:t>szerkeztettem</w:t>
+      </w:r>
+      <w:proofErr w:type="spellEnd"/>
+      <w:r>
+        <w:rPr>
+          <w:sz w:val="24"/>
+          <w:szCs w:val="32"/>
+        </w:rPr>
+        <w:t xml:space="preserve"> és futtattam. Dokumentálás Microsoft Wordben készítettem.</w:t>
       </w:r>
     </w:p>
     <w:sectPr>

</xml_diff>